<commit_message>
add ch3-4 slides of linux
</commit_message>
<xml_diff>
--- a/teaching/office/examples/word/typesetting.docx
+++ b/teaching/office/examples/word/typesetting.docx
@@ -4,137 +4,501 @@
   <w:body>
     <w:p>
       <w:pPr>
-        <w:spacing w:afterLines="0" w:after="0" w:line="280" w:lineRule="exact"/>
-        <w:jc w:val="left"/>
-        <w:rPr>
-          <w:rFonts w:asciiTheme="minorEastAsia" w:hAnsiTheme="minorEastAsia"/>
+        <w:spacing w:after="360" w:line="440" w:lineRule="exact"/>
+        <w:rPr>
+          <w:rFonts w:ascii="Times New Roman" w:eastAsia="源樣黑體 Normal" w:hAnsi="Times New Roman"/>
           <w:sz w:val="28"/>
           <w:szCs w:val="28"/>
         </w:rPr>
       </w:pPr>
       <w:r>
         <w:rPr>
-          <w:rFonts w:asciiTheme="minorEastAsia" w:hAnsiTheme="minorEastAsia" w:hint="eastAsia"/>
-          <w:sz w:val="28"/>
-          <w:szCs w:val="28"/>
-        </w:rPr>
-        <w:t>南宋時期，已經開始有漢人在澎湖群島，開墾。宋孝宗乾道七年(1171年)，正式駐兵澎湖群島，隸屬閩南晉江縣。1225年趙汝適所著諸蕃志提到「泉有海島，曰澎湖群島，隸晉江縣。」，正式確認澎湖群島屬南宋版圖。</w:t>
-      </w:r>
-    </w:p>
-    <w:p>
-      <w:pPr>
-        <w:spacing w:afterLines="150" w:after="540" w:line="280" w:lineRule="exact"/>
-        <w:jc w:val="left"/>
-        <w:rPr>
-          <w:rFonts w:asciiTheme="minorEastAsia" w:hAnsiTheme="minorEastAsia"/>
-          <w:sz w:val="28"/>
-          <w:szCs w:val="28"/>
-        </w:rPr>
-      </w:pPr>
-      <w:r>
-        <w:rPr>
-          <w:rFonts w:asciiTheme="minorEastAsia" w:hAnsiTheme="minorEastAsia" w:hint="eastAsia"/>
-          <w:sz w:val="28"/>
-          <w:szCs w:val="28"/>
-        </w:rPr>
-        <w:t>1281年（元世祖至元十八年）元軍東征日本因颱風失敗，迂迴臺灣，道經澎湖設澎湖巡檢司，企圖進取臺灣，作為征日本之準備。該地方區劃隸屬於福建泉州府，主官為澎湖寨巡檢。澎湖巡檢司不但是澎湖群島的首次行政區劃，也是臺灣的首次官署設置</w:t>
-      </w:r>
-      <w:r>
-        <w:rPr>
-          <w:rStyle w:val="a5"/>
-          <w:rFonts w:asciiTheme="minorEastAsia" w:hAnsiTheme="minorEastAsia"/>
-          <w:color w:val="FF0000"/>
-          <w:sz w:val="28"/>
-          <w:szCs w:val="28"/>
-        </w:rPr>
-        <w:footnoteReference w:id="1"/>
-      </w:r>
-      <w:r>
-        <w:rPr>
-          <w:rFonts w:asciiTheme="minorEastAsia" w:hAnsiTheme="minorEastAsia" w:hint="eastAsia"/>
-          <w:sz w:val="28"/>
-          <w:szCs w:val="28"/>
-        </w:rPr>
-        <w:t>。</w:t>
+          <w:rFonts w:ascii="Times New Roman" w:eastAsia="源樣黑體 Normal" w:hAnsi="Times New Roman" w:hint="eastAsia"/>
+          <w:sz w:val="28"/>
+          <w:szCs w:val="28"/>
+        </w:rPr>
+        <w:t>南宋時期，已經開始有漢人在澎湖群島，開墾。</w:t>
+      </w:r>
+      <w:proofErr w:type="gramStart"/>
+      <w:r>
+        <w:rPr>
+          <w:rFonts w:ascii="Times New Roman" w:eastAsia="源樣黑體 Normal" w:hAnsi="Times New Roman" w:hint="eastAsia"/>
+          <w:sz w:val="28"/>
+          <w:szCs w:val="28"/>
+        </w:rPr>
+        <w:t>宋孝宗乾道七年</w:t>
+      </w:r>
+      <w:proofErr w:type="gramEnd"/>
+      <w:r>
+        <w:rPr>
+          <w:rFonts w:ascii="Times New Roman" w:eastAsia="源樣黑體 Normal" w:hAnsi="Times New Roman" w:hint="eastAsia"/>
+          <w:sz w:val="28"/>
+          <w:szCs w:val="28"/>
+        </w:rPr>
+        <w:t>(1171</w:t>
+      </w:r>
+      <w:r>
+        <w:rPr>
+          <w:rFonts w:ascii="Times New Roman" w:eastAsia="源樣黑體 Normal" w:hAnsi="Times New Roman" w:hint="eastAsia"/>
+          <w:sz w:val="28"/>
+          <w:szCs w:val="28"/>
+        </w:rPr>
+        <w:t>年</w:t>
+      </w:r>
+      <w:r>
+        <w:rPr>
+          <w:rFonts w:ascii="Times New Roman" w:eastAsia="源樣黑體 Normal" w:hAnsi="Times New Roman" w:hint="eastAsia"/>
+          <w:sz w:val="28"/>
+          <w:szCs w:val="28"/>
+        </w:rPr>
+        <w:t>)</w:t>
+      </w:r>
+      <w:r>
+        <w:rPr>
+          <w:rFonts w:ascii="Times New Roman" w:eastAsia="源樣黑體 Normal" w:hAnsi="Times New Roman" w:hint="eastAsia"/>
+          <w:sz w:val="28"/>
+          <w:szCs w:val="28"/>
+        </w:rPr>
+        <w:t>，正式駐兵澎湖群島，隸屬閩南晉江縣。</w:t>
+      </w:r>
+      <w:r>
+        <w:rPr>
+          <w:rFonts w:ascii="Times New Roman" w:eastAsia="源樣黑體 Normal" w:hAnsi="Times New Roman" w:hint="eastAsia"/>
+          <w:sz w:val="28"/>
+          <w:szCs w:val="28"/>
+        </w:rPr>
+        <w:t>1225</w:t>
+      </w:r>
+      <w:r>
+        <w:rPr>
+          <w:rFonts w:ascii="Times New Roman" w:eastAsia="源樣黑體 Normal" w:hAnsi="Times New Roman" w:hint="eastAsia"/>
+          <w:sz w:val="28"/>
+          <w:szCs w:val="28"/>
+        </w:rPr>
+        <w:t>年趙汝適</w:t>
+      </w:r>
+      <w:proofErr w:type="gramStart"/>
+      <w:r>
+        <w:rPr>
+          <w:rFonts w:ascii="Times New Roman" w:eastAsia="源樣黑體 Normal" w:hAnsi="Times New Roman" w:hint="eastAsia"/>
+          <w:sz w:val="28"/>
+          <w:szCs w:val="28"/>
+        </w:rPr>
+        <w:t>所著</w:t>
+      </w:r>
+      <w:proofErr w:type="gramEnd"/>
+      <w:r>
+        <w:rPr>
+          <w:rFonts w:ascii="Times New Roman" w:eastAsia="源樣黑體 Normal" w:hAnsi="Times New Roman" w:hint="eastAsia"/>
+          <w:sz w:val="28"/>
+          <w:szCs w:val="28"/>
+        </w:rPr>
+        <w:t>諸蕃志提到「</w:t>
+      </w:r>
+      <w:proofErr w:type="gramStart"/>
+      <w:r>
+        <w:rPr>
+          <w:rFonts w:ascii="Times New Roman" w:eastAsia="源樣黑體 Normal" w:hAnsi="Times New Roman" w:hint="eastAsia"/>
+          <w:sz w:val="28"/>
+          <w:szCs w:val="28"/>
+        </w:rPr>
+        <w:t>泉有海島</w:t>
+      </w:r>
+      <w:proofErr w:type="gramEnd"/>
+      <w:r>
+        <w:rPr>
+          <w:rFonts w:ascii="Times New Roman" w:eastAsia="源樣黑體 Normal" w:hAnsi="Times New Roman" w:hint="eastAsia"/>
+          <w:sz w:val="28"/>
+          <w:szCs w:val="28"/>
+        </w:rPr>
+        <w:t>，曰澎湖群島，隸晉江縣。」，正式確認澎湖群島屬南宋版圖。</w:t>
       </w:r>
     </w:p>
     <w:p>
       <w:pPr>
         <w:spacing w:after="360" w:line="440" w:lineRule="exact"/>
-        <w:rPr>
-          <w:rFonts w:ascii="cwTeX Q Ming" w:eastAsia="cwTeX Q Ming" w:hAnsi="cwTeX Q Ming"/>
+        <w:ind w:firstLineChars="202" w:firstLine="566"/>
+        <w:rPr>
+          <w:rFonts w:ascii="Times New Roman" w:eastAsia="源樣黑體 Normal" w:hAnsi="Times New Roman"/>
           <w:sz w:val="28"/>
           <w:szCs w:val="28"/>
         </w:rPr>
       </w:pPr>
       <w:r>
         <w:rPr>
-          <w:rFonts w:ascii="cwTeX Q Ming" w:eastAsia="cwTeX Q Ming" w:hAnsi="cwTeX Q Ming" w:hint="eastAsia"/>
-          <w:sz w:val="28"/>
-          <w:szCs w:val="28"/>
-        </w:rPr>
-        <w:t>南宋時期，已經開始有漢人在澎湖群島，開墾。宋孝宗乾道七年(1171年)，正式駐兵澎湖群島，隸屬閩南晉江縣。1225年趙汝適所著諸蕃志提到「泉有海島，曰澎湖群島，隸晉江縣。」，正式確認澎湖群島屬南宋版圖。</w:t>
+          <w:rFonts w:ascii="Times New Roman" w:eastAsia="源樣黑體 Normal" w:hAnsi="Times New Roman" w:hint="eastAsia"/>
+          <w:sz w:val="28"/>
+          <w:szCs w:val="28"/>
+        </w:rPr>
+        <w:t>1281</w:t>
+      </w:r>
+      <w:r>
+        <w:rPr>
+          <w:rFonts w:ascii="Times New Roman" w:eastAsia="源樣黑體 Normal" w:hAnsi="Times New Roman" w:hint="eastAsia"/>
+          <w:sz w:val="28"/>
+          <w:szCs w:val="28"/>
+        </w:rPr>
+        <w:t>年（元世祖至元十八年）</w:t>
+      </w:r>
+      <w:proofErr w:type="gramStart"/>
+      <w:r>
+        <w:rPr>
+          <w:rFonts w:ascii="Times New Roman" w:eastAsia="源樣黑體 Normal" w:hAnsi="Times New Roman" w:hint="eastAsia"/>
+          <w:sz w:val="28"/>
+          <w:szCs w:val="28"/>
+        </w:rPr>
+        <w:t>元軍東</w:t>
+      </w:r>
+      <w:proofErr w:type="gramEnd"/>
+      <w:r>
+        <w:rPr>
+          <w:rFonts w:ascii="Times New Roman" w:eastAsia="源樣黑體 Normal" w:hAnsi="Times New Roman" w:hint="eastAsia"/>
+          <w:sz w:val="28"/>
+          <w:szCs w:val="28"/>
+        </w:rPr>
+        <w:t>征日本因颱風失敗，迂迴臺灣，道經澎湖設澎湖</w:t>
+      </w:r>
+      <w:proofErr w:type="gramStart"/>
+      <w:r>
+        <w:rPr>
+          <w:rFonts w:ascii="Times New Roman" w:eastAsia="源樣黑體 Normal" w:hAnsi="Times New Roman" w:hint="eastAsia"/>
+          <w:sz w:val="28"/>
+          <w:szCs w:val="28"/>
+        </w:rPr>
+        <w:t>巡檢司</w:t>
+      </w:r>
+      <w:proofErr w:type="gramEnd"/>
+      <w:r>
+        <w:rPr>
+          <w:rFonts w:ascii="Times New Roman" w:eastAsia="源樣黑體 Normal" w:hAnsi="Times New Roman" w:hint="eastAsia"/>
+          <w:sz w:val="28"/>
+          <w:szCs w:val="28"/>
+        </w:rPr>
+        <w:t>，企圖進取臺灣，作為征日本之準備。該地方區劃隸屬於福建泉州府，主官為</w:t>
+      </w:r>
+      <w:proofErr w:type="gramStart"/>
+      <w:r>
+        <w:rPr>
+          <w:rFonts w:ascii="Times New Roman" w:eastAsia="源樣黑體 Normal" w:hAnsi="Times New Roman" w:hint="eastAsia"/>
+          <w:sz w:val="28"/>
+          <w:szCs w:val="28"/>
+        </w:rPr>
+        <w:t>澎湖寨巡檢</w:t>
+      </w:r>
+      <w:proofErr w:type="gramEnd"/>
+      <w:r>
+        <w:rPr>
+          <w:rFonts w:ascii="Times New Roman" w:eastAsia="源樣黑體 Normal" w:hAnsi="Times New Roman" w:hint="eastAsia"/>
+          <w:sz w:val="28"/>
+          <w:szCs w:val="28"/>
+        </w:rPr>
+        <w:t>。澎湖</w:t>
+      </w:r>
+      <w:proofErr w:type="gramStart"/>
+      <w:r>
+        <w:rPr>
+          <w:rFonts w:ascii="Times New Roman" w:eastAsia="源樣黑體 Normal" w:hAnsi="Times New Roman" w:hint="eastAsia"/>
+          <w:sz w:val="28"/>
+          <w:szCs w:val="28"/>
+        </w:rPr>
+        <w:t>巡檢司不</w:t>
+      </w:r>
+      <w:proofErr w:type="gramEnd"/>
+      <w:r>
+        <w:rPr>
+          <w:rFonts w:ascii="Times New Roman" w:eastAsia="源樣黑體 Normal" w:hAnsi="Times New Roman" w:hint="eastAsia"/>
+          <w:sz w:val="28"/>
+          <w:szCs w:val="28"/>
+        </w:rPr>
+        <w:t>但是澎湖群島的首次行政區劃，也是臺灣的首次官署設置</w:t>
+      </w:r>
+      <w:r>
+        <w:rPr>
+          <w:rStyle w:val="a5"/>
+          <w:rFonts w:ascii="Times New Roman" w:eastAsia="源樣黑體 Normal" w:hAnsi="Times New Roman"/>
+          <w:color w:val="FF0000"/>
+          <w:sz w:val="28"/>
+          <w:szCs w:val="28"/>
+        </w:rPr>
+        <w:footnoteReference w:id="1"/>
+      </w:r>
+      <w:r>
+        <w:rPr>
+          <w:rFonts w:ascii="Times New Roman" w:eastAsia="源樣黑體 Normal" w:hAnsi="Times New Roman" w:hint="eastAsia"/>
+          <w:sz w:val="28"/>
+          <w:szCs w:val="28"/>
+        </w:rPr>
+        <w:t>。</w:t>
       </w:r>
     </w:p>
     <w:p>
       <w:pPr>
         <w:spacing w:after="360" w:line="440" w:lineRule="exact"/>
-        <w:ind w:firstLineChars="169" w:firstLine="425"/>
-        <w:rPr>
-          <w:rFonts w:ascii="cwTeX Q Ming" w:eastAsia="cwTeX Q Ming" w:hAnsi="cwTeX Q Ming"/>
+        <w:ind w:firstLineChars="202" w:firstLine="566"/>
+        <w:rPr>
+          <w:rFonts w:ascii="Times New Roman" w:eastAsia="源樣黑體 Normal" w:hAnsi="Times New Roman"/>
           <w:sz w:val="28"/>
           <w:szCs w:val="28"/>
         </w:rPr>
       </w:pPr>
       <w:r>
         <w:rPr>
-          <w:rFonts w:ascii="cwTeX Q Ming" w:eastAsia="cwTeX Q Ming" w:hAnsi="cwTeX Q Ming" w:hint="eastAsia"/>
-          <w:sz w:val="28"/>
-          <w:szCs w:val="28"/>
-        </w:rPr>
-        <w:t>1281年（元世祖至元十八年）元軍東征日本因颱風失敗，迂迴臺灣，道經澎湖設澎湖巡檢司，企圖進取臺灣，作為征日本之準備。該地方區劃隸屬於福建泉州府，主官為澎湖寨巡檢。澎湖巡檢司不但是澎湖群島的首次行政區劃，也是臺灣的首次官署設置</w:t>
-      </w:r>
-      <w:r>
-        <w:rPr>
-          <w:rStyle w:val="a5"/>
-          <w:rFonts w:ascii="cwTeX Q Ming" w:eastAsia="cwTeX Q Ming" w:hAnsi="cwTeX Q Ming"/>
-          <w:color w:val="FF0000"/>
-          <w:sz w:val="28"/>
-          <w:szCs w:val="28"/>
-        </w:rPr>
-        <w:footnoteReference w:id="2"/>
-      </w:r>
-      <w:r>
-        <w:rPr>
-          <w:rFonts w:ascii="cwTeX Q Ming" w:eastAsia="cwTeX Q Ming" w:hAnsi="cwTeX Q Ming" w:hint="eastAsia"/>
-          <w:sz w:val="28"/>
-          <w:szCs w:val="28"/>
-        </w:rPr>
-        <w:t>。</w:t>
+          <w:rFonts w:ascii="Times New Roman" w:eastAsia="源樣黑體 Normal" w:hAnsi="Times New Roman" w:hint="eastAsia"/>
+          <w:sz w:val="28"/>
+          <w:szCs w:val="28"/>
+        </w:rPr>
+        <w:t>南宋時期，已經開始有漢人在澎湖群島，開墾。</w:t>
+      </w:r>
+      <w:proofErr w:type="gramStart"/>
+      <w:r>
+        <w:rPr>
+          <w:rFonts w:ascii="Times New Roman" w:eastAsia="源樣黑體 Normal" w:hAnsi="Times New Roman" w:hint="eastAsia"/>
+          <w:sz w:val="28"/>
+          <w:szCs w:val="28"/>
+        </w:rPr>
+        <w:t>宋孝宗乾道七年</w:t>
+      </w:r>
+      <w:proofErr w:type="gramEnd"/>
+      <w:r>
+        <w:rPr>
+          <w:rFonts w:ascii="Times New Roman" w:eastAsia="源樣黑體 Normal" w:hAnsi="Times New Roman" w:hint="eastAsia"/>
+          <w:sz w:val="28"/>
+          <w:szCs w:val="28"/>
+        </w:rPr>
+        <w:t>(1171</w:t>
+      </w:r>
+      <w:r>
+        <w:rPr>
+          <w:rFonts w:ascii="Times New Roman" w:eastAsia="源樣黑體 Normal" w:hAnsi="Times New Roman" w:hint="eastAsia"/>
+          <w:sz w:val="28"/>
+          <w:szCs w:val="28"/>
+        </w:rPr>
+        <w:t>年</w:t>
+      </w:r>
+      <w:r>
+        <w:rPr>
+          <w:rFonts w:ascii="Times New Roman" w:eastAsia="源樣黑體 Normal" w:hAnsi="Times New Roman" w:hint="eastAsia"/>
+          <w:sz w:val="28"/>
+          <w:szCs w:val="28"/>
+        </w:rPr>
+        <w:t>)</w:t>
+      </w:r>
+      <w:r>
+        <w:rPr>
+          <w:rFonts w:ascii="Times New Roman" w:eastAsia="源樣黑體 Normal" w:hAnsi="Times New Roman" w:hint="eastAsia"/>
+          <w:sz w:val="28"/>
+          <w:szCs w:val="28"/>
+        </w:rPr>
+        <w:t>，正式駐兵澎湖群島，隸屬閩南晉江縣。</w:t>
+      </w:r>
+      <w:r>
+        <w:rPr>
+          <w:rFonts w:ascii="Times New Roman" w:eastAsia="源樣黑體 Normal" w:hAnsi="Times New Roman" w:hint="eastAsia"/>
+          <w:sz w:val="28"/>
+          <w:szCs w:val="28"/>
+        </w:rPr>
+        <w:t>1225</w:t>
+      </w:r>
+      <w:r>
+        <w:rPr>
+          <w:rFonts w:ascii="Times New Roman" w:eastAsia="源樣黑體 Normal" w:hAnsi="Times New Roman" w:hint="eastAsia"/>
+          <w:sz w:val="28"/>
+          <w:szCs w:val="28"/>
+        </w:rPr>
+        <w:t>年趙汝適</w:t>
+      </w:r>
+      <w:proofErr w:type="gramStart"/>
+      <w:r>
+        <w:rPr>
+          <w:rFonts w:ascii="Times New Roman" w:eastAsia="源樣黑體 Normal" w:hAnsi="Times New Roman" w:hint="eastAsia"/>
+          <w:sz w:val="28"/>
+          <w:szCs w:val="28"/>
+        </w:rPr>
+        <w:t>所著</w:t>
+      </w:r>
+      <w:proofErr w:type="gramEnd"/>
+      <w:r>
+        <w:rPr>
+          <w:rFonts w:ascii="Times New Roman" w:eastAsia="源樣黑體 Normal" w:hAnsi="Times New Roman" w:hint="eastAsia"/>
+          <w:sz w:val="28"/>
+          <w:szCs w:val="28"/>
+        </w:rPr>
+        <w:t>諸蕃志提到「</w:t>
+      </w:r>
+      <w:proofErr w:type="gramStart"/>
+      <w:r>
+        <w:rPr>
+          <w:rFonts w:ascii="Times New Roman" w:eastAsia="源樣黑體 Normal" w:hAnsi="Times New Roman" w:hint="eastAsia"/>
+          <w:sz w:val="28"/>
+          <w:szCs w:val="28"/>
+        </w:rPr>
+        <w:t>泉有海島</w:t>
+      </w:r>
+      <w:proofErr w:type="gramEnd"/>
+      <w:r>
+        <w:rPr>
+          <w:rFonts w:ascii="Times New Roman" w:eastAsia="源樣黑體 Normal" w:hAnsi="Times New Roman" w:hint="eastAsia"/>
+          <w:sz w:val="28"/>
+          <w:szCs w:val="28"/>
+        </w:rPr>
+        <w:t>，曰澎湖群島，隸晉江縣。」，正式確認澎湖群島屬南宋版圖。</w:t>
       </w:r>
     </w:p>
     <w:p>
       <w:pPr>
-        <w:spacing w:afterLines="0" w:after="0" w:line="440" w:lineRule="exact"/>
-        <w:ind w:firstLineChars="169" w:firstLine="425"/>
+        <w:spacing w:after="360" w:line="440" w:lineRule="exact"/>
+        <w:ind w:firstLineChars="169" w:firstLine="473"/>
+        <w:rPr>
+          <w:rFonts w:ascii="Times New Roman" w:eastAsia="源樣黑體 Normal" w:hAnsi="Times New Roman"/>
+          <w:sz w:val="28"/>
+          <w:szCs w:val="28"/>
+        </w:rPr>
+      </w:pPr>
+      <w:r>
+        <w:rPr>
+          <w:rFonts w:ascii="Times New Roman" w:eastAsia="源樣黑體 Normal" w:hAnsi="Times New Roman" w:hint="eastAsia"/>
+          <w:sz w:val="28"/>
+          <w:szCs w:val="28"/>
+        </w:rPr>
+        <w:t>1281</w:t>
+      </w:r>
+      <w:r>
+        <w:rPr>
+          <w:rFonts w:ascii="Times New Roman" w:eastAsia="源樣黑體 Normal" w:hAnsi="Times New Roman" w:hint="eastAsia"/>
+          <w:sz w:val="28"/>
+          <w:szCs w:val="28"/>
+        </w:rPr>
+        <w:t>年（元世祖至元十八年）</w:t>
+      </w:r>
+      <w:proofErr w:type="gramStart"/>
+      <w:r>
+        <w:rPr>
+          <w:rFonts w:ascii="Times New Roman" w:eastAsia="源樣黑體 Normal" w:hAnsi="Times New Roman" w:hint="eastAsia"/>
+          <w:sz w:val="28"/>
+          <w:szCs w:val="28"/>
+        </w:rPr>
+        <w:t>元軍東</w:t>
+      </w:r>
+      <w:proofErr w:type="gramEnd"/>
+      <w:r>
+        <w:rPr>
+          <w:rFonts w:ascii="Times New Roman" w:eastAsia="源樣黑體 Normal" w:hAnsi="Times New Roman" w:hint="eastAsia"/>
+          <w:sz w:val="28"/>
+          <w:szCs w:val="28"/>
+        </w:rPr>
+        <w:t>征日本因颱風失敗，迂迴臺灣，道經澎湖設澎湖</w:t>
+      </w:r>
+      <w:proofErr w:type="gramStart"/>
+      <w:r>
+        <w:rPr>
+          <w:rFonts w:ascii="Times New Roman" w:eastAsia="源樣黑體 Normal" w:hAnsi="Times New Roman" w:hint="eastAsia"/>
+          <w:sz w:val="28"/>
+          <w:szCs w:val="28"/>
+        </w:rPr>
+        <w:t>巡檢司</w:t>
+      </w:r>
+      <w:proofErr w:type="gramEnd"/>
+      <w:r>
+        <w:rPr>
+          <w:rFonts w:ascii="Times New Roman" w:eastAsia="源樣黑體 Normal" w:hAnsi="Times New Roman" w:hint="eastAsia"/>
+          <w:sz w:val="28"/>
+          <w:szCs w:val="28"/>
+        </w:rPr>
+        <w:t>，企圖進取臺灣，作為征日本之準備。該地方區劃隸屬於福建泉州府，主官為</w:t>
+      </w:r>
+      <w:proofErr w:type="gramStart"/>
+      <w:r>
+        <w:rPr>
+          <w:rFonts w:ascii="Times New Roman" w:eastAsia="源樣黑體 Normal" w:hAnsi="Times New Roman" w:hint="eastAsia"/>
+          <w:sz w:val="28"/>
+          <w:szCs w:val="28"/>
+        </w:rPr>
+        <w:t>澎湖寨巡檢</w:t>
+      </w:r>
+      <w:proofErr w:type="gramEnd"/>
+      <w:r>
+        <w:rPr>
+          <w:rFonts w:ascii="Times New Roman" w:eastAsia="源樣黑體 Normal" w:hAnsi="Times New Roman" w:hint="eastAsia"/>
+          <w:sz w:val="28"/>
+          <w:szCs w:val="28"/>
+        </w:rPr>
+        <w:t>。澎湖</w:t>
+      </w:r>
+      <w:proofErr w:type="gramStart"/>
+      <w:r>
+        <w:rPr>
+          <w:rFonts w:ascii="Times New Roman" w:eastAsia="源樣黑體 Normal" w:hAnsi="Times New Roman" w:hint="eastAsia"/>
+          <w:sz w:val="28"/>
+          <w:szCs w:val="28"/>
+        </w:rPr>
+        <w:t>巡檢司不</w:t>
+      </w:r>
+      <w:proofErr w:type="gramEnd"/>
+      <w:r>
+        <w:rPr>
+          <w:rFonts w:ascii="Times New Roman" w:eastAsia="源樣黑體 Normal" w:hAnsi="Times New Roman" w:hint="eastAsia"/>
+          <w:sz w:val="28"/>
+          <w:szCs w:val="28"/>
+        </w:rPr>
+        <w:t>但是澎湖群島的首次行政區劃，也是臺灣的首次官署設置</w:t>
+      </w:r>
+      <w:r>
+        <w:rPr>
+          <w:rStyle w:val="a5"/>
+          <w:rFonts w:ascii="Times New Roman" w:eastAsia="源樣黑體 Normal" w:hAnsi="Times New Roman"/>
+          <w:color w:val="FF0000"/>
+          <w:sz w:val="28"/>
+          <w:szCs w:val="28"/>
+        </w:rPr>
+        <w:footnoteReference w:id="2"/>
+      </w:r>
+      <w:r>
+        <w:rPr>
+          <w:rFonts w:ascii="Times New Roman" w:eastAsia="源樣黑體 Normal" w:hAnsi="Times New Roman" w:hint="eastAsia"/>
+          <w:sz w:val="28"/>
+          <w:szCs w:val="28"/>
+        </w:rPr>
+        <w:t>。</w:t>
+      </w:r>
+    </w:p>
+    <w:p>
+      <w:pPr>
+        <w:spacing w:afterLines="50" w:after="180" w:line="440" w:lineRule="exact"/>
+        <w:ind w:firstLineChars="169" w:firstLine="473"/>
         <w:jc w:val="center"/>
         <w:rPr>
-          <w:rFonts w:ascii="cwTeX Q Ming" w:eastAsia="cwTeX Q Ming" w:hAnsi="cwTeX Q Ming" w:hint="eastAsia"/>
+          <w:rFonts w:ascii="Times New Roman" w:eastAsia="源樣黑體 Normal" w:hAnsi="Times New Roman"/>
           <w:sz w:val="28"/>
           <w:szCs w:val="28"/>
         </w:rPr>
       </w:pPr>
       <w:r>
         <w:rPr>
-          <w:rFonts w:ascii="cwTeX Q Ming" w:eastAsia="cwTeX Q Ming" w:hAnsi="cwTeX Q Ming" w:hint="eastAsia"/>
-          <w:sz w:val="28"/>
-          <w:szCs w:val="28"/>
-        </w:rPr>
-        <w:t>表 1：採購數量及價</w:t>
-      </w:r>
-      <w:r>
-        <w:rPr>
-          <w:rFonts w:ascii="cwTeX Q Ming" w:eastAsia="cwTeX Q Ming" w:hAnsi="cwTeX Q Ming" w:hint="eastAsia"/>
+          <w:rFonts w:ascii="Times New Roman" w:eastAsia="源樣黑體 Normal" w:hAnsi="Times New Roman" w:hint="eastAsia"/>
+          <w:sz w:val="28"/>
+          <w:szCs w:val="28"/>
+        </w:rPr>
+        <w:t>表</w:t>
+      </w:r>
+      <w:r>
+        <w:rPr>
+          <w:rFonts w:ascii="Times New Roman" w:eastAsia="源樣黑體 Normal" w:hAnsi="Times New Roman" w:hint="eastAsia"/>
+          <w:sz w:val="28"/>
+          <w:szCs w:val="28"/>
+        </w:rPr>
+        <w:t xml:space="preserve"> 1</w:t>
+      </w:r>
+      <w:r>
+        <w:rPr>
+          <w:rFonts w:ascii="Times New Roman" w:eastAsia="源樣黑體 Normal" w:hAnsi="Times New Roman" w:hint="eastAsia"/>
+          <w:sz w:val="28"/>
+          <w:szCs w:val="28"/>
+        </w:rPr>
+        <w:t>：採購數量及價</w:t>
+      </w:r>
+      <w:r>
+        <w:rPr>
+          <w:rFonts w:ascii="Times New Roman" w:eastAsia="源樣黑體 Normal" w:hAnsi="Times New Roman" w:hint="eastAsia"/>
           <w:sz w:val="28"/>
           <w:szCs w:val="28"/>
         </w:rPr>
@@ -142,7 +506,7 @@
       </w:r>
       <w:r>
         <w:rPr>
-          <w:rFonts w:ascii="cwTeX Q Ming" w:eastAsia="cwTeX Q Ming" w:hAnsi="cwTeX Q Ming" w:hint="eastAsia"/>
+          <w:rFonts w:ascii="Times New Roman" w:eastAsia="源樣黑體 Normal" w:hAnsi="Times New Roman" w:hint="eastAsia"/>
           <w:sz w:val="28"/>
           <w:szCs w:val="28"/>
         </w:rPr>
@@ -178,14 +542,14 @@
               <w:spacing w:afterLines="0"/>
               <w:jc w:val="center"/>
               <w:rPr>
-                <w:rFonts w:ascii="cwTeX Q Ming" w:eastAsia="cwTeX Q Ming" w:hAnsi="cwTeX Q Ming" w:hint="eastAsia"/>
+                <w:rFonts w:ascii="Times New Roman" w:eastAsia="源樣黑體 Normal" w:hAnsi="Times New Roman"/>
                 <w:sz w:val="28"/>
                 <w:szCs w:val="28"/>
               </w:rPr>
             </w:pPr>
             <w:r>
               <w:rPr>
-                <w:rFonts w:ascii="cwTeX Q Ming" w:eastAsia="cwTeX Q Ming" w:hAnsi="cwTeX Q Ming" w:hint="eastAsia"/>
+                <w:rFonts w:ascii="Times New Roman" w:eastAsia="源樣黑體 Normal" w:hAnsi="Times New Roman" w:hint="eastAsia"/>
                 <w:sz w:val="28"/>
                 <w:szCs w:val="28"/>
               </w:rPr>
@@ -196,20 +560,21 @@
         <w:tc>
           <w:tcPr>
             <w:tcW w:w="1318" w:type="dxa"/>
+            <w:vAlign w:val="center"/>
           </w:tcPr>
           <w:p>
             <w:pPr>
               <w:spacing w:afterLines="0"/>
               <w:jc w:val="center"/>
               <w:rPr>
-                <w:rFonts w:ascii="cwTeX Q Ming" w:eastAsia="cwTeX Q Ming" w:hAnsi="cwTeX Q Ming" w:hint="eastAsia"/>
+                <w:rFonts w:ascii="Times New Roman" w:eastAsia="源樣黑體 Normal" w:hAnsi="Times New Roman"/>
                 <w:sz w:val="28"/>
                 <w:szCs w:val="28"/>
               </w:rPr>
             </w:pPr>
             <w:r>
               <w:rPr>
-                <w:rFonts w:ascii="cwTeX Q Ming" w:eastAsia="cwTeX Q Ming" w:hAnsi="cwTeX Q Ming" w:hint="eastAsia"/>
+                <w:rFonts w:ascii="Times New Roman" w:eastAsia="源樣黑體 Normal" w:hAnsi="Times New Roman" w:hint="eastAsia"/>
                 <w:sz w:val="28"/>
                 <w:szCs w:val="28"/>
               </w:rPr>
@@ -227,14 +592,14 @@
               <w:spacing w:afterLines="0"/>
               <w:jc w:val="center"/>
               <w:rPr>
-                <w:rFonts w:ascii="cwTeX Q Ming" w:eastAsia="cwTeX Q Ming" w:hAnsi="cwTeX Q Ming" w:hint="eastAsia"/>
+                <w:rFonts w:ascii="Times New Roman" w:eastAsia="源樣黑體 Normal" w:hAnsi="Times New Roman"/>
                 <w:sz w:val="28"/>
                 <w:szCs w:val="28"/>
               </w:rPr>
             </w:pPr>
             <w:r>
               <w:rPr>
-                <w:rFonts w:ascii="cwTeX Q Ming" w:eastAsia="cwTeX Q Ming" w:hAnsi="cwTeX Q Ming" w:hint="eastAsia"/>
+                <w:rFonts w:ascii="Times New Roman" w:eastAsia="源樣黑體 Normal" w:hAnsi="Times New Roman" w:hint="eastAsia"/>
                 <w:sz w:val="28"/>
                 <w:szCs w:val="28"/>
               </w:rPr>
@@ -252,14 +617,14 @@
               <w:spacing w:afterLines="0"/>
               <w:jc w:val="center"/>
               <w:rPr>
-                <w:rFonts w:ascii="cwTeX Q Ming" w:eastAsia="cwTeX Q Ming" w:hAnsi="cwTeX Q Ming" w:hint="eastAsia"/>
+                <w:rFonts w:ascii="Times New Roman" w:eastAsia="源樣黑體 Normal" w:hAnsi="Times New Roman"/>
                 <w:sz w:val="28"/>
                 <w:szCs w:val="28"/>
               </w:rPr>
             </w:pPr>
             <w:r>
               <w:rPr>
-                <w:rFonts w:ascii="cwTeX Q Ming" w:eastAsia="cwTeX Q Ming" w:hAnsi="cwTeX Q Ming" w:hint="eastAsia"/>
+                <w:rFonts w:ascii="Times New Roman" w:eastAsia="源樣黑體 Normal" w:hAnsi="Times New Roman" w:hint="eastAsia"/>
                 <w:sz w:val="28"/>
                 <w:szCs w:val="28"/>
               </w:rPr>
@@ -277,14 +642,14 @@
               <w:spacing w:afterLines="0"/>
               <w:jc w:val="center"/>
               <w:rPr>
-                <w:rFonts w:ascii="cwTeX Q Ming" w:eastAsia="cwTeX Q Ming" w:hAnsi="cwTeX Q Ming" w:hint="eastAsia"/>
+                <w:rFonts w:ascii="Times New Roman" w:eastAsia="源樣黑體 Normal" w:hAnsi="Times New Roman"/>
                 <w:sz w:val="28"/>
                 <w:szCs w:val="28"/>
               </w:rPr>
             </w:pPr>
             <w:r>
               <w:rPr>
-                <w:rFonts w:ascii="cwTeX Q Ming" w:eastAsia="cwTeX Q Ming" w:hAnsi="cwTeX Q Ming" w:hint="eastAsia"/>
+                <w:rFonts w:ascii="Times New Roman" w:eastAsia="源樣黑體 Normal" w:hAnsi="Times New Roman" w:hint="eastAsia"/>
                 <w:sz w:val="28"/>
                 <w:szCs w:val="28"/>
               </w:rPr>
@@ -300,20 +665,21 @@
         <w:tc>
           <w:tcPr>
             <w:tcW w:w="2055" w:type="dxa"/>
+            <w:vAlign w:val="center"/>
           </w:tcPr>
           <w:p>
             <w:pPr>
               <w:spacing w:afterLines="0"/>
               <w:jc w:val="center"/>
               <w:rPr>
-                <w:rFonts w:ascii="cwTeX Q Ming" w:eastAsia="cwTeX Q Ming" w:hAnsi="cwTeX Q Ming" w:hint="eastAsia"/>
+                <w:rFonts w:ascii="Times New Roman" w:eastAsia="源樣黑體 Normal" w:hAnsi="Times New Roman"/>
                 <w:sz w:val="28"/>
                 <w:szCs w:val="28"/>
               </w:rPr>
             </w:pPr>
             <w:r>
               <w:rPr>
-                <w:rFonts w:ascii="cwTeX Q Ming" w:eastAsia="cwTeX Q Ming" w:hAnsi="cwTeX Q Ming" w:hint="eastAsia"/>
+                <w:rFonts w:ascii="Times New Roman" w:eastAsia="源樣黑體 Normal" w:hAnsi="Times New Roman" w:hint="eastAsia"/>
                 <w:sz w:val="28"/>
                 <w:szCs w:val="28"/>
               </w:rPr>
@@ -324,20 +690,21 @@
         <w:tc>
           <w:tcPr>
             <w:tcW w:w="1318" w:type="dxa"/>
+            <w:vAlign w:val="center"/>
           </w:tcPr>
           <w:p>
             <w:pPr>
               <w:spacing w:afterLines="0"/>
               <w:jc w:val="center"/>
               <w:rPr>
-                <w:rFonts w:ascii="cwTeX Q Ming" w:eastAsia="cwTeX Q Ming" w:hAnsi="cwTeX Q Ming" w:hint="eastAsia"/>
+                <w:rFonts w:ascii="Times New Roman" w:eastAsia="源樣黑體 Normal" w:hAnsi="Times New Roman"/>
                 <w:sz w:val="28"/>
                 <w:szCs w:val="28"/>
               </w:rPr>
             </w:pPr>
             <w:r>
               <w:rPr>
-                <w:rFonts w:ascii="cwTeX Q Ming" w:eastAsia="cwTeX Q Ming" w:hAnsi="cwTeX Q Ming" w:hint="eastAsia"/>
+                <w:rFonts w:ascii="Times New Roman" w:eastAsia="源樣黑體 Normal" w:hAnsi="Times New Roman" w:hint="eastAsia"/>
                 <w:sz w:val="28"/>
                 <w:szCs w:val="28"/>
               </w:rPr>
@@ -348,20 +715,21 @@
         <w:tc>
           <w:tcPr>
             <w:tcW w:w="1366" w:type="dxa"/>
+            <w:vAlign w:val="center"/>
           </w:tcPr>
           <w:p>
             <w:pPr>
               <w:spacing w:afterLines="0"/>
               <w:jc w:val="center"/>
               <w:rPr>
-                <w:rFonts w:ascii="cwTeX Q Ming" w:eastAsia="cwTeX Q Ming" w:hAnsi="cwTeX Q Ming" w:hint="eastAsia"/>
+                <w:rFonts w:ascii="Times New Roman" w:eastAsia="源樣黑體 Normal" w:hAnsi="Times New Roman"/>
                 <w:sz w:val="28"/>
                 <w:szCs w:val="28"/>
               </w:rPr>
             </w:pPr>
             <w:r>
               <w:rPr>
-                <w:rFonts w:ascii="cwTeX Q Ming" w:eastAsia="cwTeX Q Ming" w:hAnsi="cwTeX Q Ming" w:hint="eastAsia"/>
+                <w:rFonts w:ascii="Times New Roman" w:eastAsia="源樣黑體 Normal" w:hAnsi="Times New Roman" w:hint="eastAsia"/>
                 <w:sz w:val="28"/>
                 <w:szCs w:val="28"/>
               </w:rPr>
@@ -372,20 +740,21 @@
         <w:tc>
           <w:tcPr>
             <w:tcW w:w="1598" w:type="dxa"/>
+            <w:vAlign w:val="center"/>
           </w:tcPr>
           <w:p>
             <w:pPr>
               <w:spacing w:afterLines="0"/>
               <w:jc w:val="center"/>
               <w:rPr>
-                <w:rFonts w:ascii="cwTeX Q Ming" w:eastAsia="cwTeX Q Ming" w:hAnsi="cwTeX Q Ming" w:hint="eastAsia"/>
+                <w:rFonts w:ascii="Times New Roman" w:eastAsia="源樣黑體 Normal" w:hAnsi="Times New Roman"/>
                 <w:sz w:val="28"/>
                 <w:szCs w:val="28"/>
               </w:rPr>
             </w:pPr>
             <w:r>
               <w:rPr>
-                <w:rFonts w:ascii="cwTeX Q Ming" w:eastAsia="cwTeX Q Ming" w:hAnsi="cwTeX Q Ming" w:hint="eastAsia"/>
+                <w:rFonts w:ascii="Times New Roman" w:eastAsia="源樣黑體 Normal" w:hAnsi="Times New Roman" w:hint="eastAsia"/>
                 <w:sz w:val="28"/>
                 <w:szCs w:val="28"/>
               </w:rPr>
@@ -396,20 +765,21 @@
         <w:tc>
           <w:tcPr>
             <w:tcW w:w="1959" w:type="dxa"/>
+            <w:vAlign w:val="center"/>
           </w:tcPr>
           <w:p>
             <w:pPr>
               <w:spacing w:afterLines="0"/>
               <w:jc w:val="center"/>
               <w:rPr>
-                <w:rFonts w:ascii="cwTeX Q Ming" w:eastAsia="cwTeX Q Ming" w:hAnsi="cwTeX Q Ming" w:hint="eastAsia"/>
+                <w:rFonts w:ascii="Times New Roman" w:eastAsia="源樣黑體 Normal" w:hAnsi="Times New Roman"/>
                 <w:sz w:val="28"/>
                 <w:szCs w:val="28"/>
               </w:rPr>
             </w:pPr>
             <w:r>
               <w:rPr>
-                <w:rFonts w:ascii="cwTeX Q Ming" w:eastAsia="cwTeX Q Ming" w:hAnsi="cwTeX Q Ming" w:hint="eastAsia"/>
+                <w:rFonts w:ascii="Times New Roman" w:eastAsia="源樣黑體 Normal" w:hAnsi="Times New Roman" w:hint="eastAsia"/>
                 <w:sz w:val="28"/>
                 <w:szCs w:val="28"/>
               </w:rPr>
@@ -425,20 +795,21 @@
         <w:tc>
           <w:tcPr>
             <w:tcW w:w="2055" w:type="dxa"/>
+            <w:vAlign w:val="center"/>
           </w:tcPr>
           <w:p>
             <w:pPr>
               <w:spacing w:afterLines="0"/>
               <w:jc w:val="center"/>
               <w:rPr>
-                <w:rFonts w:ascii="cwTeX Q Ming" w:eastAsia="cwTeX Q Ming" w:hAnsi="cwTeX Q Ming" w:hint="eastAsia"/>
+                <w:rFonts w:ascii="Times New Roman" w:eastAsia="源樣黑體 Normal" w:hAnsi="Times New Roman"/>
                 <w:sz w:val="28"/>
                 <w:szCs w:val="28"/>
               </w:rPr>
             </w:pPr>
             <w:r>
               <w:rPr>
-                <w:rFonts w:ascii="cwTeX Q Ming" w:eastAsia="cwTeX Q Ming" w:hAnsi="cwTeX Q Ming" w:hint="eastAsia"/>
+                <w:rFonts w:ascii="Times New Roman" w:eastAsia="源樣黑體 Normal" w:hAnsi="Times New Roman" w:hint="eastAsia"/>
                 <w:sz w:val="28"/>
                 <w:szCs w:val="28"/>
               </w:rPr>
@@ -449,20 +820,21 @@
         <w:tc>
           <w:tcPr>
             <w:tcW w:w="1318" w:type="dxa"/>
+            <w:vAlign w:val="center"/>
           </w:tcPr>
           <w:p>
             <w:pPr>
               <w:spacing w:afterLines="0"/>
               <w:jc w:val="center"/>
               <w:rPr>
-                <w:rFonts w:ascii="cwTeX Q Ming" w:eastAsia="cwTeX Q Ming" w:hAnsi="cwTeX Q Ming" w:hint="eastAsia"/>
+                <w:rFonts w:ascii="Times New Roman" w:eastAsia="源樣黑體 Normal" w:hAnsi="Times New Roman"/>
                 <w:sz w:val="28"/>
                 <w:szCs w:val="28"/>
               </w:rPr>
             </w:pPr>
             <w:r>
               <w:rPr>
-                <w:rFonts w:ascii="cwTeX Q Ming" w:eastAsia="cwTeX Q Ming" w:hAnsi="cwTeX Q Ming" w:hint="eastAsia"/>
+                <w:rFonts w:ascii="Times New Roman" w:eastAsia="源樣黑體 Normal" w:hAnsi="Times New Roman" w:hint="eastAsia"/>
                 <w:sz w:val="28"/>
                 <w:szCs w:val="28"/>
               </w:rPr>
@@ -473,44 +845,56 @@
         <w:tc>
           <w:tcPr>
             <w:tcW w:w="1366" w:type="dxa"/>
+            <w:vAlign w:val="center"/>
           </w:tcPr>
           <w:p>
             <w:pPr>
               <w:spacing w:afterLines="0"/>
               <w:jc w:val="center"/>
               <w:rPr>
-                <w:rFonts w:ascii="cwTeX Q Ming" w:eastAsia="cwTeX Q Ming" w:hAnsi="cwTeX Q Ming" w:hint="eastAsia"/>
+                <w:rFonts w:ascii="Times New Roman" w:eastAsia="源樣黑體 Normal" w:hAnsi="Times New Roman"/>
                 <w:sz w:val="28"/>
                 <w:szCs w:val="28"/>
               </w:rPr>
             </w:pPr>
             <w:r>
               <w:rPr>
-                <w:rFonts w:ascii="cwTeX Q Ming" w:eastAsia="cwTeX Q Ming" w:hAnsi="cwTeX Q Ming" w:hint="eastAsia"/>
-                <w:sz w:val="28"/>
-                <w:szCs w:val="28"/>
-              </w:rPr>
-              <w:t>240</w:t>
+                <w:rFonts w:ascii="Times New Roman" w:eastAsia="源樣黑體 Normal" w:hAnsi="Times New Roman" w:hint="eastAsia"/>
+                <w:sz w:val="28"/>
+                <w:szCs w:val="28"/>
+              </w:rPr>
+              <w:t>24</w:t>
+            </w:r>
+            <w:bookmarkStart w:id="0" w:name="_GoBack"/>
+            <w:bookmarkEnd w:id="0"/>
+            <w:r>
+              <w:rPr>
+                <w:rFonts w:ascii="Times New Roman" w:eastAsia="源樣黑體 Normal" w:hAnsi="Times New Roman" w:hint="eastAsia"/>
+                <w:sz w:val="28"/>
+                <w:szCs w:val="28"/>
+              </w:rPr>
+              <w:t>0</w:t>
             </w:r>
           </w:p>
         </w:tc>
         <w:tc>
           <w:tcPr>
             <w:tcW w:w="1598" w:type="dxa"/>
+            <w:vAlign w:val="center"/>
           </w:tcPr>
           <w:p>
             <w:pPr>
               <w:spacing w:afterLines="0"/>
               <w:jc w:val="center"/>
               <w:rPr>
-                <w:rFonts w:ascii="cwTeX Q Ming" w:eastAsia="cwTeX Q Ming" w:hAnsi="cwTeX Q Ming" w:hint="eastAsia"/>
+                <w:rFonts w:ascii="Times New Roman" w:eastAsia="源樣黑體 Normal" w:hAnsi="Times New Roman"/>
                 <w:sz w:val="28"/>
                 <w:szCs w:val="28"/>
               </w:rPr>
             </w:pPr>
             <w:r>
               <w:rPr>
-                <w:rFonts w:ascii="cwTeX Q Ming" w:eastAsia="cwTeX Q Ming" w:hAnsi="cwTeX Q Ming" w:hint="eastAsia"/>
+                <w:rFonts w:ascii="Times New Roman" w:eastAsia="源樣黑體 Normal" w:hAnsi="Times New Roman" w:hint="eastAsia"/>
                 <w:sz w:val="28"/>
                 <w:szCs w:val="28"/>
               </w:rPr>
@@ -521,20 +905,21 @@
         <w:tc>
           <w:tcPr>
             <w:tcW w:w="1959" w:type="dxa"/>
+            <w:vAlign w:val="center"/>
           </w:tcPr>
           <w:p>
             <w:pPr>
               <w:spacing w:afterLines="0"/>
               <w:jc w:val="center"/>
               <w:rPr>
-                <w:rFonts w:ascii="cwTeX Q Ming" w:eastAsia="cwTeX Q Ming" w:hAnsi="cwTeX Q Ming" w:hint="eastAsia"/>
+                <w:rFonts w:ascii="Times New Roman" w:eastAsia="源樣黑體 Normal" w:hAnsi="Times New Roman"/>
                 <w:sz w:val="28"/>
                 <w:szCs w:val="28"/>
               </w:rPr>
             </w:pPr>
             <w:r>
               <w:rPr>
-                <w:rFonts w:ascii="cwTeX Q Ming" w:eastAsia="cwTeX Q Ming" w:hAnsi="cwTeX Q Ming" w:hint="eastAsia"/>
+                <w:rFonts w:ascii="Times New Roman" w:eastAsia="源樣黑體 Normal" w:hAnsi="Times New Roman" w:hint="eastAsia"/>
                 <w:sz w:val="28"/>
                 <w:szCs w:val="28"/>
               </w:rPr>
@@ -579,7 +964,7 @@
             <v:path o:extrusionok="f" gradientshapeok="t" o:connecttype="rect"/>
             <o:lock v:ext="edit" aspectratio="t"/>
           </v:shapetype>
-          <v:shape id="_x0000_s1026" type="#_x0000_t75" style="position:absolute;left:0;text-align:left;margin-left:83.65pt;margin-top:0;width:237.75pt;height:197.45pt;z-index:-251657216;mso-position-horizontal:absolute;mso-position-horizontal-relative:text;mso-position-vertical-relative:text" wrapcoords="-68 0 -68 21518 21600 21518 21600 0 -68 0">
+          <v:shape id="_x0000_s1026" type="#_x0000_t75" style="position:absolute;left:0;text-align:left;margin-left:83.65pt;margin-top:0;width:237.75pt;height:197.45pt;z-index:-251658752;mso-position-horizontal:absolute;mso-position-horizontal-relative:text;mso-position-vertical-relative:text" wrapcoords="-68 0 -68 21518 21600 21518 21600 0 -68 0">
             <v:imagedata r:id="rId7" o:title="tiger"/>
             <w10:wrap type="square"/>
           </v:shape>
@@ -633,17 +1018,17 @@
     <w:p>
       <w:pPr>
         <w:spacing w:after="360" w:line="440" w:lineRule="exact"/>
-        <w:ind w:firstLineChars="169" w:firstLine="425"/>
+        <w:ind w:firstLineChars="169" w:firstLine="473"/>
         <w:jc w:val="center"/>
         <w:rPr>
-          <w:rFonts w:ascii="cwTeX Q Ming" w:eastAsia="cwTeX Q Ming" w:hAnsi="cwTeX Q Ming" w:hint="eastAsia"/>
+          <w:rFonts w:ascii="Times New Roman" w:eastAsia="源樣黑體 Normal" w:hAnsi="Times New Roman"/>
           <w:sz w:val="28"/>
           <w:szCs w:val="28"/>
         </w:rPr>
       </w:pPr>
       <w:r>
         <w:rPr>
-          <w:rFonts w:ascii="cwTeX Q Ming" w:eastAsia="cwTeX Q Ming" w:hAnsi="cwTeX Q Ming" w:hint="eastAsia"/>
+          <w:rFonts w:ascii="Times New Roman" w:eastAsia="源樣黑體 Normal" w:hAnsi="Times New Roman" w:hint="eastAsia"/>
           <w:sz w:val="28"/>
           <w:szCs w:val="28"/>
         </w:rPr>
@@ -651,14 +1036,20 @@
       </w:r>
       <w:r>
         <w:rPr>
-          <w:rFonts w:ascii="cwTeX Q Ming" w:eastAsia="cwTeX Q Ming" w:hAnsi="cwTeX Q Ming"/>
-          <w:sz w:val="28"/>
-          <w:szCs w:val="28"/>
-        </w:rPr>
-        <w:t xml:space="preserve"> 1: 老虎的圖片</w:t>
-      </w:r>
-      <w:bookmarkStart w:id="0" w:name="_GoBack"/>
-      <w:bookmarkEnd w:id="0"/>
+          <w:rFonts w:ascii="Times New Roman" w:eastAsia="源樣黑體 Normal" w:hAnsi="Times New Roman"/>
+          <w:sz w:val="28"/>
+          <w:szCs w:val="28"/>
+        </w:rPr>
+        <w:t xml:space="preserve"> 1: </w:t>
+      </w:r>
+      <w:r>
+        <w:rPr>
+          <w:rFonts w:ascii="Times New Roman" w:eastAsia="源樣黑體 Normal" w:hAnsi="Times New Roman"/>
+          <w:sz w:val="28"/>
+          <w:szCs w:val="28"/>
+        </w:rPr>
+        <w:t>老虎的圖片</w:t>
+      </w:r>
     </w:p>
     <w:sectPr>
       <w:pgSz w:w="11906" w:h="16838"/>
@@ -721,7 +1112,7 @@
     <w:p>
       <w:pPr>
         <w:pStyle w:val="a3"/>
-        <w:spacing w:after="360"/>
+        <w:spacing w:afterLines="0" w:after="0"/>
       </w:pPr>
       <w:r>
         <w:rPr>
@@ -744,7 +1135,7 @@
     <w:p>
       <w:pPr>
         <w:pStyle w:val="a3"/>
-        <w:spacing w:after="360"/>
+        <w:spacing w:afterLines="0" w:after="0"/>
       </w:pPr>
       <w:r>
         <w:rPr>
@@ -767,11 +1158,19 @@
         </w:rPr>
         <w:t xml:space="preserve"> 2 </w:t>
       </w:r>
+      <w:proofErr w:type="gramStart"/>
       <w:r>
         <w:rPr>
           <w:rFonts w:hint="eastAsia"/>
         </w:rPr>
-        <w:t>個註腳</w:t>
+        <w:t>個</w:t>
+      </w:r>
+      <w:proofErr w:type="gramEnd"/>
+      <w:r>
+        <w:rPr>
+          <w:rFonts w:hint="eastAsia"/>
+        </w:rPr>
+        <w:t>註腳</w:t>
       </w:r>
     </w:p>
   </w:footnote>
@@ -1529,7 +1928,7 @@
 </file>
 
 <file path=customXml/itemProps1.xml><?xml version="1.0" encoding="utf-8"?>
-<ds:datastoreItem xmlns:ds="http://schemas.openxmlformats.org/officeDocument/2006/customXml" ds:itemID="{64D18E30-F45F-42D9-A969-2A04837CF94B}">
+<ds:datastoreItem xmlns:ds="http://schemas.openxmlformats.org/officeDocument/2006/customXml" ds:itemID="{EB58C8FB-6DAE-41E8-A4A5-615BD126533E}">
   <ds:schemaRefs>
     <ds:schemaRef ds:uri="http://schemas.openxmlformats.org/officeDocument/2006/bibliography"/>
   </ds:schemaRefs>

</xml_diff>